<commit_message>
Big Idea 1.0 Description
Big description of big idea 1.0
</commit_message>
<xml_diff>
--- a/Week 5/Big Idea 1.0 description.docx
+++ b/Week 5/Big Idea 1.0 description.docx
@@ -28,8 +28,6 @@
         </w:rPr>
         <w:t>We are developing a gaming</w:t>
       </w:r>
-      <w:bookmarkStart w:id="0" w:name="_GoBack"/>
-      <w:bookmarkEnd w:id="0"/>
       <w:r>
         <w:rPr>
           <w:lang w:val="en-GB"/>
@@ -40,7 +38,19 @@
         <w:rPr>
           <w:lang w:val="en-GB"/>
         </w:rPr>
-        <w:t>feel less bored and make traveling more fun with a cooperative game you can play while in public transport.</w:t>
+        <w:t>feel less bored and make traveling more fun with a cooperative</w:t>
+      </w:r>
+      <w:r>
+        <w:rPr>
+          <w:lang w:val="en-GB"/>
+        </w:rPr>
+        <w:t xml:space="preserve"> and engaging</w:t>
+      </w:r>
+      <w:r>
+        <w:rPr>
+          <w:lang w:val="en-GB"/>
+        </w:rPr>
+        <w:t xml:space="preserve"> game you can play while in public transport.</w:t>
       </w:r>
     </w:p>
     <w:p>
@@ -164,6 +174,12 @@
         </w:rPr>
         <w:t>The initial group we will be offering to is travellers</w:t>
       </w:r>
+      <w:r>
+        <w:rPr>
+          <w:lang w:val="en-GB"/>
+        </w:rPr>
+        <w:t>.</w:t>
+      </w:r>
     </w:p>
     <w:p>
       <w:pPr>
@@ -352,6 +368,295 @@
         </w:rPr>
         <w:t>There are no direct alternatives.</w:t>
       </w:r>
+    </w:p>
+    <w:p>
+      <w:pPr>
+        <w:rPr>
+          <w:lang w:val="en-GB"/>
+        </w:rPr>
+      </w:pPr>
+      <w:r>
+        <w:rPr>
+          <w:lang w:val="en-GB"/>
+        </w:rPr>
+        <w:br w:type="page"/>
+      </w:r>
+    </w:p>
+    <w:p>
+      <w:pPr>
+        <w:pStyle w:val="Geenafstand"/>
+        <w:rPr>
+          <w:b/>
+          <w:sz w:val="26"/>
+          <w:szCs w:val="26"/>
+          <w:lang w:val="en-GB"/>
+        </w:rPr>
+      </w:pPr>
+      <w:r>
+        <w:rPr>
+          <w:b/>
+          <w:sz w:val="26"/>
+          <w:szCs w:val="26"/>
+          <w:lang w:val="en-GB"/>
+        </w:rPr>
+        <w:lastRenderedPageBreak/>
+        <w:t>Big Idea 1.0</w:t>
+      </w:r>
+    </w:p>
+    <w:p>
+      <w:pPr>
+        <w:pStyle w:val="Geenafstand"/>
+        <w:rPr>
+          <w:b/>
+          <w:sz w:val="26"/>
+          <w:szCs w:val="26"/>
+          <w:lang w:val="en-GB"/>
+        </w:rPr>
+      </w:pPr>
+    </w:p>
+    <w:p>
+      <w:pPr>
+        <w:pStyle w:val="Geenafstand"/>
+        <w:rPr>
+          <w:lang w:val="en-GB"/>
+        </w:rPr>
+      </w:pPr>
+      <w:r>
+        <w:rPr>
+          <w:lang w:val="en-GB"/>
+        </w:rPr>
+        <w:t>General description:</w:t>
+      </w:r>
+    </w:p>
+    <w:p>
+      <w:pPr>
+        <w:pStyle w:val="Geenafstand"/>
+        <w:rPr>
+          <w:lang w:val="en-GB"/>
+        </w:rPr>
+      </w:pPr>
+    </w:p>
+    <w:p>
+      <w:pPr>
+        <w:pStyle w:val="Geenafstand"/>
+        <w:rPr>
+          <w:lang w:val="en-GB"/>
+        </w:rPr>
+      </w:pPr>
+      <w:r>
+        <w:rPr>
+          <w:lang w:val="en-GB"/>
+        </w:rPr>
+        <w:t>We want to make a gaming application to use during public transportation. To help travellers spent their time. One mandatory thing is that we need to make it cooperative to connect people together.</w:t>
+      </w:r>
+    </w:p>
+    <w:p>
+      <w:pPr>
+        <w:pStyle w:val="Geenafstand"/>
+        <w:rPr>
+          <w:lang w:val="en-GB"/>
+        </w:rPr>
+      </w:pPr>
+    </w:p>
+    <w:p>
+      <w:pPr>
+        <w:pStyle w:val="Geenafstand"/>
+        <w:rPr>
+          <w:lang w:val="en-GB"/>
+        </w:rPr>
+      </w:pPr>
+      <w:r>
+        <w:rPr>
+          <w:lang w:val="en-GB"/>
+        </w:rPr>
+        <w:t xml:space="preserve">We want the game to consist of multiple fast paced mini-games (similar to </w:t>
+      </w:r>
+      <w:proofErr w:type="spellStart"/>
+      <w:r>
+        <w:rPr>
+          <w:lang w:val="en-GB"/>
+        </w:rPr>
+        <w:t>WarioWare</w:t>
+      </w:r>
+      <w:proofErr w:type="spellEnd"/>
+      <w:r>
+        <w:rPr>
+          <w:lang w:val="en-GB"/>
+        </w:rPr>
+        <w:t>). The game would have a leader board and scoring system. The higher your score the more points you earn. These points can be spend on rewards like Free Drinks, discounts on tickets and other discounts.</w:t>
+      </w:r>
+    </w:p>
+    <w:p>
+      <w:pPr>
+        <w:pStyle w:val="Geenafstand"/>
+        <w:rPr>
+          <w:lang w:val="en-GB"/>
+        </w:rPr>
+      </w:pPr>
+    </w:p>
+    <w:p>
+      <w:pPr>
+        <w:pStyle w:val="Geenafstand"/>
+        <w:rPr>
+          <w:lang w:val="en-GB"/>
+        </w:rPr>
+      </w:pPr>
+      <w:r>
+        <w:rPr>
+          <w:lang w:val="en-GB"/>
+        </w:rPr>
+        <w:t xml:space="preserve">In normal situations you work with a partner. This partner gets randomly assigned to you. </w:t>
+      </w:r>
+      <w:r>
+        <w:rPr>
+          <w:lang w:val="en-GB"/>
+        </w:rPr>
+        <w:t>We want to implement a bigger team effort as well. The idea for this was to implement boss battles into the game while waiting at the station for example when your train is delayed. These boss battles would be big  and could give out a lot of points. Everyone has to work together to defeat the boss though. The more people are logged in to bring the boss down the more points everyone receives. This gives a feeling of being part of something big and b</w:t>
+      </w:r>
+      <w:r>
+        <w:rPr>
+          <w:lang w:val="en-GB"/>
+        </w:rPr>
+        <w:t>eing part of a group of people.</w:t>
+      </w:r>
+      <w:bookmarkStart w:id="0" w:name="_GoBack"/>
+      <w:bookmarkEnd w:id="0"/>
+    </w:p>
+    <w:p>
+      <w:pPr>
+        <w:pStyle w:val="Geenafstand"/>
+        <w:rPr>
+          <w:lang w:val="en-GB"/>
+        </w:rPr>
+      </w:pPr>
+    </w:p>
+    <w:p>
+      <w:pPr>
+        <w:pStyle w:val="Geenafstand"/>
+        <w:rPr>
+          <w:lang w:val="en-GB"/>
+        </w:rPr>
+      </w:pPr>
+      <w:r>
+        <w:rPr>
+          <w:lang w:val="en-GB"/>
+        </w:rPr>
+        <w:t xml:space="preserve">The game would be incorporated into the system of the vehicle you are currently on. They will most likely </w:t>
+      </w:r>
+      <w:r>
+        <w:rPr>
+          <w:lang w:val="en-GB"/>
+        </w:rPr>
+        <w:t>be put on the screen of the train, bus and plane. This p</w:t>
+      </w:r>
+      <w:r>
+        <w:rPr>
+          <w:lang w:val="en-GB"/>
+        </w:rPr>
+        <w:t>r</w:t>
+      </w:r>
+      <w:r>
+        <w:rPr>
+          <w:lang w:val="en-GB"/>
+        </w:rPr>
+        <w:t>omotes the game but is also used to give clues during the mini-games or it will just show the leader board.</w:t>
+      </w:r>
+    </w:p>
+    <w:p>
+      <w:pPr>
+        <w:pStyle w:val="Geenafstand"/>
+        <w:rPr>
+          <w:lang w:val="en-GB"/>
+        </w:rPr>
+      </w:pPr>
+    </w:p>
+    <w:p>
+      <w:pPr>
+        <w:pStyle w:val="Geenafstand"/>
+        <w:rPr>
+          <w:lang w:val="en-GB"/>
+        </w:rPr>
+      </w:pPr>
+      <w:r>
+        <w:rPr>
+          <w:lang w:val="en-GB"/>
+        </w:rPr>
+        <w:t xml:space="preserve">The service would be provided by the network of the vehicle (like the free </w:t>
+      </w:r>
+      <w:proofErr w:type="spellStart"/>
+      <w:r>
+        <w:rPr>
+          <w:lang w:val="en-GB"/>
+        </w:rPr>
+        <w:t>wi-fi</w:t>
+      </w:r>
+      <w:proofErr w:type="spellEnd"/>
+      <w:r>
+        <w:rPr>
+          <w:lang w:val="en-GB"/>
+        </w:rPr>
+        <w:t xml:space="preserve"> in the trains etc.). You can login with your social media account (most likely Facebook) and share your scores with friends and also invite friends to play. Sharing would reward people with point that they can use for the above mentioned rewards.</w:t>
+      </w:r>
+    </w:p>
+    <w:p>
+      <w:pPr>
+        <w:pStyle w:val="Geenafstand"/>
+        <w:rPr>
+          <w:lang w:val="en-GB"/>
+        </w:rPr>
+      </w:pPr>
+    </w:p>
+    <w:p>
+      <w:pPr>
+        <w:pStyle w:val="Geenafstand"/>
+        <w:rPr>
+          <w:lang w:val="en-GB"/>
+        </w:rPr>
+      </w:pPr>
+      <w:r>
+        <w:rPr>
+          <w:lang w:val="en-GB"/>
+        </w:rPr>
+        <w:t>The main point of the game is to make travellers work together to earn rewards. This way people can make new connection or friends.</w:t>
+      </w:r>
+    </w:p>
+    <w:p>
+      <w:pPr>
+        <w:pStyle w:val="Geenafstand"/>
+        <w:rPr>
+          <w:lang w:val="en-GB"/>
+        </w:rPr>
+      </w:pPr>
+    </w:p>
+    <w:p>
+      <w:pPr>
+        <w:pStyle w:val="Geenafstand"/>
+        <w:rPr>
+          <w:lang w:val="en-GB"/>
+        </w:rPr>
+      </w:pPr>
+      <w:r>
+        <w:rPr>
+          <w:lang w:val="en-GB"/>
+        </w:rPr>
+        <w:t>The mini-games would differ in theme depending what kind of public transportation the user is using at the moment. When in a train the games are train themed, on a plane they are plane themed etc.</w:t>
+      </w:r>
+    </w:p>
+    <w:p>
+      <w:pPr>
+        <w:pStyle w:val="Geenafstand"/>
+        <w:rPr>
+          <w:lang w:val="en-GB"/>
+        </w:rPr>
+      </w:pPr>
+    </w:p>
+    <w:p>
+      <w:pPr>
+        <w:pStyle w:val="Geenafstand"/>
+        <w:rPr>
+          <w:lang w:val="en-GB"/>
+        </w:rPr>
+      </w:pPr>
     </w:p>
     <w:sectPr>
       <w:pgSz w:w="11906" w:h="16838"/>

</xml_diff>